<commit_message>
Edited the spec sheet
</commit_message>
<xml_diff>
--- a/CDC/P-Script-122-Specifications.docx
+++ b/CDC/P-Script-122-Specifications.docx
@@ -390,8 +390,6 @@
       <w:r>
         <w:t xml:space="preserve"> permettant de voir les composants d’ordinateurs connectés au réseau.</w:t>
       </w:r>
-      <w:bookmarkStart w:id="0" w:name="_GoBack"/>
-      <w:bookmarkEnd w:id="0"/>
     </w:p>
     <w:p>
       <w:pPr>
@@ -439,8 +437,10 @@
         <w:t>Voir le statut du processeur</w:t>
       </w:r>
       <w:r>
-        <w:t xml:space="preserve"> (Température par ex.).</w:t>
+        <w:t>.</w:t>
       </w:r>
+      <w:bookmarkStart w:id="0" w:name="_GoBack"/>
+      <w:bookmarkEnd w:id="0"/>
     </w:p>
     <w:p>
       <w:pPr>
@@ -1442,7 +1442,7 @@
         <w:snapToGrid w:val="0"/>
         <w:sz w:val="12"/>
       </w:rPr>
-      <w:t>09:16</w:t>
+      <w:t>11:51</w:t>
     </w:r>
     <w:r>
       <w:rPr>
@@ -1873,7 +1873,7 @@
         <v:path o:extrusionok="f" gradientshapeok="t" o:connecttype="rect"/>
         <o:lock v:ext="edit" aspectratio="t"/>
       </v:shapetype>
-      <v:shape id="_x0000_i1037" type="#_x0000_t75" style="width:12.75pt;height:13.5pt" o:bullet="t">
+      <v:shape id="_x0000_i1027" type="#_x0000_t75" style="width:12.75pt;height:13.5pt" o:bullet="t">
         <v:imagedata r:id="rId1" o:title="BD21302_"/>
       </v:shape>
     </w:pict>
@@ -5155,7 +5155,7 @@
 </file>
 
 <file path=customXml/itemProps1.xml><?xml version="1.0" encoding="utf-8"?>
-<ds:datastoreItem xmlns:ds="http://schemas.openxmlformats.org/officeDocument/2006/customXml" ds:itemID="{C8D614AF-D39A-4BAD-BAC7-3B84AA920518}">
+<ds:datastoreItem xmlns:ds="http://schemas.openxmlformats.org/officeDocument/2006/customXml" ds:itemID="{417918A4-C593-446F-A726-541B8EBEC027}">
   <ds:schemaRefs>
     <ds:schemaRef ds:uri="http://schemas.openxmlformats.org/officeDocument/2006/bibliography"/>
   </ds:schemaRefs>

</xml_diff>